<commit_message>
added description to website
</commit_message>
<xml_diff>
--- a/CP1 Final Exam (GitHub version).docx
+++ b/CP1 Final Exam (GitHub version).docx
@@ -76,16 +76,7 @@
           <w:szCs w:val="20"/>
           <w:highlight w:val="yellow"/>
         </w:rPr>
-        <w:t>Create a GitHu</w:t>
-      </w:r>
-      <w:r>
-        <w:rPr>
-          <w:rFonts w:ascii="Roboto" w:eastAsia="Roboto" w:hAnsi="Roboto" w:cs="Roboto"/>
-          <w:sz w:val="20"/>
-          <w:szCs w:val="20"/>
-          <w:highlight w:val="yellow"/>
-        </w:rPr>
-        <w:t>b repository for your game. Upload all source code and assets. Also be sure that your repository has a README.md file. The README.md file will contain the content for your website.</w:t>
+        <w:t>Create a GitHub repository for your game. Upload all source code and assets. Also be sure that your repository has a README.md file. The README.md file will contain the content for your website.</w:t>
       </w:r>
     </w:p>
     <w:p>
@@ -118,16 +109,7 @@
           <w:szCs w:val="20"/>
           <w:highlight w:val="yellow"/>
         </w:rPr>
-        <w:t>Use GitHub pages to make a website to host your game. Go to "Settings" the</w:t>
-      </w:r>
-      <w:r>
-        <w:rPr>
-          <w:rFonts w:ascii="Roboto" w:eastAsia="Roboto" w:hAnsi="Roboto" w:cs="Roboto"/>
-          <w:sz w:val="20"/>
-          <w:szCs w:val="20"/>
-          <w:highlight w:val="yellow"/>
-        </w:rPr>
-        <w:t>n scroll to the "GitHub Pages" section. Choose a theme that is appropriate for your game.</w:t>
+        <w:t>Use GitHub pages to make a website to host your game. Go to "Settings" then scroll to the "GitHub Pages" section. Choose a theme that is appropriate for your game.</w:t>
       </w:r>
     </w:p>
     <w:p>
@@ -180,16 +162,7 @@
           <w:szCs w:val="20"/>
           <w:highlight w:val="yellow"/>
         </w:rPr>
-        <w:t xml:space="preserve"> file so that the site name, page title, and description fit your site. Also enable source code download links on your page. Here's an example </w:t>
-      </w:r>
-      <w:r>
-        <w:rPr>
-          <w:rFonts w:ascii="Roboto" w:eastAsia="Roboto" w:hAnsi="Roboto" w:cs="Roboto"/>
-          <w:sz w:val="20"/>
-          <w:szCs w:val="20"/>
-          <w:highlight w:val="yellow"/>
-        </w:rPr>
-        <w:t>of a possible _</w:t>
+        <w:t xml:space="preserve"> file so that the site name, page title, and description fit your site. Also enable source code download links on your page. Here's an example of a possible _</w:t>
       </w:r>
       <w:proofErr w:type="spellStart"/>
       <w:r>
@@ -361,8 +334,6 @@
         </w:rPr>
         <w:t>: True</w:t>
       </w:r>
-      <w:bookmarkStart w:id="1" w:name="_GoBack"/>
-      <w:bookmarkEnd w:id="1"/>
     </w:p>
     <w:p>
       <w:pPr>
@@ -394,16 +365,7 @@
           <w:szCs w:val="20"/>
           <w:highlight w:val="white"/>
         </w:rPr>
-        <w:t>Use markdown to use headings to organize content on your site. The top-level heading (#) should state the name of your gam</w:t>
-      </w:r>
-      <w:r>
-        <w:rPr>
-          <w:rFonts w:ascii="Roboto" w:eastAsia="Roboto" w:hAnsi="Roboto" w:cs="Roboto"/>
-          <w:sz w:val="20"/>
-          <w:szCs w:val="20"/>
-          <w:highlight w:val="white"/>
-        </w:rPr>
-        <w:t xml:space="preserve">e. Use level 2 headings (##) to divide your README into sections. You can learn more about markdown using this </w:t>
+        <w:t xml:space="preserve">Use markdown to use headings to organize content on your site. The top-level heading (#) should state the name of your game. Use level 2 headings (##) to divide your README into sections. You can learn more about markdown using this </w:t>
       </w:r>
       <w:hyperlink r:id="rId7">
         <w:r>
@@ -493,16 +455,7 @@
           <w:szCs w:val="20"/>
           <w:highlight w:val="white"/>
         </w:rPr>
-        <w:t xml:space="preserve"> should give a</w:t>
-      </w:r>
-      <w:r>
-        <w:rPr>
-          <w:rFonts w:ascii="Roboto" w:eastAsia="Roboto" w:hAnsi="Roboto" w:cs="Roboto"/>
-          <w:sz w:val="20"/>
-          <w:szCs w:val="20"/>
-          <w:highlight w:val="white"/>
-        </w:rPr>
-        <w:t xml:space="preserve"> brief description of your game. (Perhaps ## About would be a good heading). You'll get 6/10 for a very basic description and an 8/10 or 10/10 if you include details, perhaps a backstory, etc. </w:t>
+        <w:t xml:space="preserve"> should give a brief description of your game. (Perhaps ## About would be a good heading). You'll get 6/10 for a very basic description and an 8/10 or 10/10 if you include details, perhaps a backstory, etc. </w:t>
       </w:r>
     </w:p>
     <w:p>
@@ -535,16 +488,7 @@
           <w:szCs w:val="20"/>
           <w:highlight w:val="white"/>
         </w:rPr>
-        <w:t>Create another section of your game which gives detailed inst</w:t>
-      </w:r>
-      <w:r>
-        <w:rPr>
-          <w:rFonts w:ascii="Roboto" w:eastAsia="Roboto" w:hAnsi="Roboto" w:cs="Roboto"/>
-          <w:sz w:val="20"/>
-          <w:szCs w:val="20"/>
-          <w:highlight w:val="white"/>
-        </w:rPr>
-        <w:t xml:space="preserve">ructions about how to play. Instructions should include how to run the game, all controls, and scoring. Also discuss stages and game ending as appropriate. For describing basic controls only, you'll get an 6/10. You can get either </w:t>
+        <w:t xml:space="preserve">Create another section of your game which gives detailed instructions about how to play. Instructions should include how to run the game, all controls, and scoring. Also discuss stages and game ending as appropriate. For describing basic controls only, you'll get an 6/10. You can get either </w:t>
       </w:r>
       <w:proofErr w:type="gramStart"/>
       <w:r>
@@ -564,16 +508,7 @@
           <w:szCs w:val="20"/>
           <w:highlight w:val="white"/>
         </w:rPr>
-        <w:t xml:space="preserve"> 8/10 or 10/10 if your i</w:t>
-      </w:r>
-      <w:r>
-        <w:rPr>
-          <w:rFonts w:ascii="Roboto" w:eastAsia="Roboto" w:hAnsi="Roboto" w:cs="Roboto"/>
-          <w:sz w:val="20"/>
-          <w:szCs w:val="20"/>
-          <w:highlight w:val="white"/>
-        </w:rPr>
-        <w:t>nstructions also clearly describe all features such as number of hits to kill different enemies, scoring, how difficulty increases, what power-ups do, etc. Use multiple paragraphs if it helps with organization and clarity.</w:t>
+        <w:t xml:space="preserve"> 8/10 or 10/10 if your instructions also clearly describe all features such as number of hits to kill different enemies, scoring, how difficulty increases, what power-ups do, etc. Use multiple paragraphs if it helps with organization and clarity.</w:t>
       </w:r>
     </w:p>
     <w:p>
@@ -606,25 +541,7 @@
           <w:szCs w:val="20"/>
           <w:highlight w:val="white"/>
         </w:rPr>
-        <w:t>Include a screenshot of the star</w:t>
-      </w:r>
-      <w:r>
-        <w:rPr>
-          <w:rFonts w:ascii="Roboto" w:eastAsia="Roboto" w:hAnsi="Roboto" w:cs="Roboto"/>
-          <w:sz w:val="20"/>
-          <w:szCs w:val="20"/>
-          <w:highlight w:val="white"/>
-        </w:rPr>
-        <w:t>t screen for your game in the README. Use print screen or the snipping tool to capture the game window. You can make a folder in your repository called "screenshots" to hold the image. Be sure to click all the way through to just the image URL for the mark</w:t>
-      </w:r>
-      <w:r>
-        <w:rPr>
-          <w:rFonts w:ascii="Roboto" w:eastAsia="Roboto" w:hAnsi="Roboto" w:cs="Roboto"/>
-          <w:sz w:val="20"/>
-          <w:szCs w:val="20"/>
-          <w:highlight w:val="white"/>
-        </w:rPr>
-        <w:t xml:space="preserve">down. You can't resize the image using markdown, so use Paint or </w:t>
+        <w:t xml:space="preserve">Include a screenshot of the start screen for your game in the README. Use print screen or the snipping tool to capture the game window. You can make a folder in your repository called "screenshots" to hold the image. Be sure to click all the way through to just the image URL for the markdown. You can't resize the image using markdown, so use Paint or </w:t>
       </w:r>
       <w:proofErr w:type="spellStart"/>
       <w:r>
@@ -713,18 +630,7 @@
             <w:highlight w:val="white"/>
             <w:u w:val="single"/>
           </w:rPr>
-          <w:t>Cr</w:t>
-        </w:r>
-        <w:r>
-          <w:rPr>
-            <w:rFonts w:ascii="Roboto" w:eastAsia="Roboto" w:hAnsi="Roboto" w:cs="Roboto"/>
-            <w:color w:val="1155CC"/>
-            <w:sz w:val="20"/>
-            <w:szCs w:val="20"/>
-            <w:highlight w:val="white"/>
-            <w:u w:val="single"/>
-          </w:rPr>
-          <w:t>eate an executable file</w:t>
+          <w:t>Create an executable file</w:t>
         </w:r>
       </w:hyperlink>
       <w:r>
@@ -734,16 +640,7 @@
           <w:szCs w:val="20"/>
           <w:highlight w:val="white"/>
         </w:rPr>
-        <w:t>. Don't put the executable with your code. Instead, upload your executable to the "releases" section of your repository. You'll need to give it a version number. If your game has all features working, call it 1.0.0. If not, you may w</w:t>
-      </w:r>
-      <w:r>
-        <w:rPr>
-          <w:rFonts w:ascii="Roboto" w:eastAsia="Roboto" w:hAnsi="Roboto" w:cs="Roboto"/>
-          <w:sz w:val="20"/>
-          <w:szCs w:val="20"/>
-          <w:highlight w:val="white"/>
-        </w:rPr>
-        <w:t>ant to call it a pre-release and give it a version below 1.0 such as 0.8.0.*</w:t>
+        <w:t>. Don't put the executable with your code. Instead, upload your executable to the "releases" section of your repository. You'll need to give it a version number. If your game has all features working, call it 1.0.0. If not, you may want to call it a pre-release and give it a version below 1.0 such as 0.8.0.*</w:t>
       </w:r>
     </w:p>
     <w:p>
@@ -822,6 +719,13 @@
     <w:p>
       <w:pPr>
         <w:ind w:left="180" w:hanging="180"/>
+        <w:rPr>
+          <w:rFonts w:ascii="Roboto" w:eastAsia="Roboto" w:hAnsi="Roboto" w:cs="Roboto"/>
+          <w:color w:val="1155CC"/>
+          <w:sz w:val="20"/>
+          <w:szCs w:val="20"/>
+          <w:u w:val="single"/>
+        </w:rPr>
       </w:pPr>
       <w:r>
         <w:rPr>
@@ -840,16 +744,7 @@
           <w:highlight w:val="white"/>
         </w:rPr>
         <w:tab/>
-        <w:t>If you decide to continue working on this game (or any other project), it is probably worth readin</w:t>
-      </w:r>
-      <w:r>
-        <w:rPr>
-          <w:rFonts w:ascii="Roboto" w:eastAsia="Roboto" w:hAnsi="Roboto" w:cs="Roboto"/>
-          <w:sz w:val="20"/>
-          <w:szCs w:val="20"/>
-          <w:highlight w:val="white"/>
-        </w:rPr>
-        <w:t xml:space="preserve">g about </w:t>
+        <w:t xml:space="preserve">If you decide to continue working on this game (or any other project), it is probably worth reading about </w:t>
       </w:r>
       <w:hyperlink r:id="rId9">
         <w:r>
@@ -864,6 +759,22 @@
           <w:t>semantic version numbering.</w:t>
         </w:r>
       </w:hyperlink>
+    </w:p>
+    <w:p>
+      <w:pPr>
+        <w:ind w:left="180" w:hanging="180"/>
+        <w:rPr>
+          <w:rFonts w:ascii="Roboto" w:eastAsia="Roboto" w:hAnsi="Roboto" w:cs="Roboto"/>
+          <w:color w:val="1155CC"/>
+          <w:sz w:val="20"/>
+          <w:szCs w:val="20"/>
+          <w:u w:val="single"/>
+        </w:rPr>
+      </w:pPr>
+    </w:p>
+    <w:p>
+      <w:bookmarkStart w:id="1" w:name="_GoBack"/>
+      <w:bookmarkEnd w:id="1"/>
     </w:p>
     <w:sectPr>
       <w:headerReference w:type="default" r:id="rId10"/>

</xml_diff>

<commit_message>
Added Gameplay section to website
</commit_message>
<xml_diff>
--- a/CP1 Final Exam (GitHub version).docx
+++ b/CP1 Final Exam (GitHub version).docx
@@ -423,15 +423,15 @@
           <w:rFonts w:ascii="Roboto" w:eastAsia="Roboto" w:hAnsi="Roboto" w:cs="Roboto"/>
           <w:sz w:val="20"/>
           <w:szCs w:val="20"/>
-          <w:highlight w:val="white"/>
-        </w:rPr>
-      </w:pPr>
-      <w:r>
-        <w:rPr>
-          <w:rFonts w:ascii="Roboto" w:eastAsia="Roboto" w:hAnsi="Roboto" w:cs="Roboto"/>
-          <w:sz w:val="20"/>
-          <w:szCs w:val="20"/>
-          <w:highlight w:val="white"/>
+          <w:highlight w:val="yellow"/>
+        </w:rPr>
+      </w:pPr>
+      <w:r>
+        <w:rPr>
+          <w:rFonts w:ascii="Roboto" w:eastAsia="Roboto" w:hAnsi="Roboto" w:cs="Roboto"/>
+          <w:sz w:val="20"/>
+          <w:szCs w:val="20"/>
+          <w:highlight w:val="yellow"/>
         </w:rPr>
         <w:t xml:space="preserve">The first section of </w:t>
       </w:r>
@@ -442,7 +442,7 @@
           <w:rFonts w:ascii="Roboto" w:eastAsia="Roboto" w:hAnsi="Roboto" w:cs="Roboto"/>
           <w:sz w:val="20"/>
           <w:szCs w:val="20"/>
-          <w:highlight w:val="white"/>
+          <w:highlight w:val="yellow"/>
         </w:rPr>
         <w:t>your</w:t>
       </w:r>
@@ -453,7 +453,7 @@
           <w:rFonts w:ascii="Roboto" w:eastAsia="Roboto" w:hAnsi="Roboto" w:cs="Roboto"/>
           <w:sz w:val="20"/>
           <w:szCs w:val="20"/>
-          <w:highlight w:val="white"/>
+          <w:highlight w:val="yellow"/>
         </w:rPr>
         <w:t xml:space="preserve"> should give a brief description of your game. (Perhaps ## About would be a good heading). You'll get 6/10 for a very basic description and an 8/10 or 10/10 if you include details, perhaps a backstory, etc. </w:t>
       </w:r>
@@ -596,6 +596,8 @@
         </w:rPr>
         <w:t xml:space="preserve">Include a second screenshot which shows actual game play. </w:t>
       </w:r>
+      <w:bookmarkStart w:id="1" w:name="_GoBack"/>
+      <w:bookmarkEnd w:id="1"/>
     </w:p>
     <w:p>
       <w:pPr>
@@ -772,10 +774,7 @@
         </w:rPr>
       </w:pPr>
     </w:p>
-    <w:p>
-      <w:bookmarkStart w:id="1" w:name="_GoBack"/>
-      <w:bookmarkEnd w:id="1"/>
-    </w:p>
+    <w:p/>
     <w:sectPr>
       <w:headerReference w:type="default" r:id="rId10"/>
       <w:pgSz w:w="12240" w:h="15840"/>

</xml_diff>